<commit_message>
Developed Brute Force Algorithm.
</commit_message>
<xml_diff>
--- a/Write up Plan Report.docx
+++ b/Write up Plan Report.docx
@@ -31,6 +31,8 @@
           <w:r>
             <w:t>Contents</w:t>
           </w:r>
+          <w:bookmarkStart w:id="0" w:name="_GoBack"/>
+          <w:bookmarkEnd w:id="0"/>
         </w:p>
         <w:p>
           <w:pPr>
@@ -67,7 +69,7 @@
             </w:rPr>
             <w:fldChar w:fldCharType="separate"/>
           </w:r>
-          <w:hyperlink w:anchor="_Toc530813395" w:history="1">
+          <w:hyperlink w:anchor="_Toc530924562" w:history="1">
             <w:r>
               <w:rPr>
                 <w:rStyle w:val="Hyperlink"/>
@@ -94,7 +96,7 @@
                 <w:noProof/>
                 <w:webHidden/>
               </w:rPr>
-              <w:instrText xml:space="preserve"> PAGEREF _Toc530813395 \h </w:instrText>
+              <w:instrText xml:space="preserve"> PAGEREF _Toc530924562 \h </w:instrText>
             </w:r>
             <w:r>
               <w:rPr>
@@ -136,7 +138,7 @@
               <w:noProof/>
             </w:rPr>
           </w:pPr>
-          <w:hyperlink w:anchor="_Toc530813396" w:history="1">
+          <w:hyperlink w:anchor="_Toc530924563" w:history="1">
             <w:r>
               <w:rPr>
                 <w:rStyle w:val="Hyperlink"/>
@@ -163,7 +165,7 @@
                 <w:noProof/>
                 <w:webHidden/>
               </w:rPr>
-              <w:instrText xml:space="preserve"> PAGEREF _Toc530813396 \h </w:instrText>
+              <w:instrText xml:space="preserve"> PAGEREF _Toc530924563 \h </w:instrText>
             </w:r>
             <w:r>
               <w:rPr>
@@ -205,7 +207,7 @@
               <w:noProof/>
             </w:rPr>
           </w:pPr>
-          <w:hyperlink w:anchor="_Toc530813397" w:history="1">
+          <w:hyperlink w:anchor="_Toc530924564" w:history="1">
             <w:r>
               <w:rPr>
                 <w:rStyle w:val="Hyperlink"/>
@@ -232,7 +234,7 @@
                 <w:noProof/>
                 <w:webHidden/>
               </w:rPr>
-              <w:instrText xml:space="preserve"> PAGEREF _Toc530813397 \h </w:instrText>
+              <w:instrText xml:space="preserve"> PAGEREF _Toc530924564 \h </w:instrText>
             </w:r>
             <w:r>
               <w:rPr>
@@ -274,7 +276,7 @@
               <w:noProof/>
             </w:rPr>
           </w:pPr>
-          <w:hyperlink w:anchor="_Toc530813398" w:history="1">
+          <w:hyperlink w:anchor="_Toc530924565" w:history="1">
             <w:r>
               <w:rPr>
                 <w:rStyle w:val="Hyperlink"/>
@@ -301,7 +303,7 @@
                 <w:noProof/>
                 <w:webHidden/>
               </w:rPr>
-              <w:instrText xml:space="preserve"> PAGEREF _Toc530813398 \h </w:instrText>
+              <w:instrText xml:space="preserve"> PAGEREF _Toc530924565 \h </w:instrText>
             </w:r>
             <w:r>
               <w:rPr>
@@ -343,7 +345,7 @@
               <w:noProof/>
             </w:rPr>
           </w:pPr>
-          <w:hyperlink w:anchor="_Toc530813399" w:history="1">
+          <w:hyperlink w:anchor="_Toc530924566" w:history="1">
             <w:r>
               <w:rPr>
                 <w:rStyle w:val="Hyperlink"/>
@@ -370,7 +372,7 @@
                 <w:noProof/>
                 <w:webHidden/>
               </w:rPr>
-              <w:instrText xml:space="preserve"> PAGEREF _Toc530813399 \h </w:instrText>
+              <w:instrText xml:space="preserve"> PAGEREF _Toc530924566 \h </w:instrText>
             </w:r>
             <w:r>
               <w:rPr>
@@ -412,7 +414,7 @@
               <w:noProof/>
             </w:rPr>
           </w:pPr>
-          <w:hyperlink w:anchor="_Toc530813400" w:history="1">
+          <w:hyperlink w:anchor="_Toc530924567" w:history="1">
             <w:r>
               <w:rPr>
                 <w:rStyle w:val="Hyperlink"/>
@@ -439,7 +441,7 @@
                 <w:noProof/>
                 <w:webHidden/>
               </w:rPr>
-              <w:instrText xml:space="preserve"> PAGEREF _Toc530813400 \h </w:instrText>
+              <w:instrText xml:space="preserve"> PAGEREF _Toc530924567 \h </w:instrText>
             </w:r>
             <w:r>
               <w:rPr>
@@ -481,13 +483,13 @@
               <w:noProof/>
             </w:rPr>
           </w:pPr>
-          <w:hyperlink w:anchor="_Toc530813401" w:history="1">
+          <w:hyperlink w:anchor="_Toc530924568" w:history="1">
             <w:r>
               <w:rPr>
                 <w:rStyle w:val="Hyperlink"/>
                 <w:noProof/>
               </w:rPr>
-              <w:t>Algorithm in psudo code</w:t>
+              <w:t>Algorithm in pseudo code</w:t>
             </w:r>
             <w:r>
               <w:rPr>
@@ -508,7 +510,7 @@
                 <w:noProof/>
                 <w:webHidden/>
               </w:rPr>
-              <w:instrText xml:space="preserve"> PAGEREF _Toc530813401 \h </w:instrText>
+              <w:instrText xml:space="preserve"> PAGEREF _Toc530924568 \h </w:instrText>
             </w:r>
             <w:r>
               <w:rPr>
@@ -550,7 +552,7 @@
               <w:noProof/>
             </w:rPr>
           </w:pPr>
-          <w:hyperlink w:anchor="_Toc530813402" w:history="1">
+          <w:hyperlink w:anchor="_Toc530924569" w:history="1">
             <w:r>
               <w:rPr>
                 <w:rStyle w:val="Hyperlink"/>
@@ -577,7 +579,7 @@
                 <w:noProof/>
                 <w:webHidden/>
               </w:rPr>
-              <w:instrText xml:space="preserve"> PAGEREF _Toc530813402 \h </w:instrText>
+              <w:instrText xml:space="preserve"> PAGEREF _Toc530924569 \h </w:instrText>
             </w:r>
             <w:r>
               <w:rPr>
@@ -619,7 +621,7 @@
               <w:noProof/>
             </w:rPr>
           </w:pPr>
-          <w:hyperlink w:anchor="_Toc530813403" w:history="1">
+          <w:hyperlink w:anchor="_Toc530924570" w:history="1">
             <w:r>
               <w:rPr>
                 <w:rStyle w:val="Hyperlink"/>
@@ -646,7 +648,7 @@
                 <w:noProof/>
                 <w:webHidden/>
               </w:rPr>
-              <w:instrText xml:space="preserve"> PAGEREF _Toc530813403 \h </w:instrText>
+              <w:instrText xml:space="preserve"> PAGEREF _Toc530924570 \h </w:instrText>
             </w:r>
             <w:r>
               <w:rPr>
@@ -688,7 +690,7 @@
               <w:noProof/>
             </w:rPr>
           </w:pPr>
-          <w:hyperlink w:anchor="_Toc530813404" w:history="1">
+          <w:hyperlink w:anchor="_Toc530924571" w:history="1">
             <w:r>
               <w:rPr>
                 <w:rStyle w:val="Hyperlink"/>
@@ -715,7 +717,7 @@
                 <w:noProof/>
                 <w:webHidden/>
               </w:rPr>
-              <w:instrText xml:space="preserve"> PAGEREF _Toc530813404 \h </w:instrText>
+              <w:instrText xml:space="preserve"> PAGEREF _Toc530924571 \h </w:instrText>
             </w:r>
             <w:r>
               <w:rPr>
@@ -757,7 +759,7 @@
               <w:noProof/>
             </w:rPr>
           </w:pPr>
-          <w:hyperlink w:anchor="_Toc530813405" w:history="1">
+          <w:hyperlink w:anchor="_Toc530924572" w:history="1">
             <w:r>
               <w:rPr>
                 <w:rStyle w:val="Hyperlink"/>
@@ -765,8 +767,6 @@
               </w:rPr>
               <w:t>Test case explanation</w:t>
             </w:r>
-            <w:bookmarkStart w:id="0" w:name="_GoBack"/>
-            <w:bookmarkEnd w:id="0"/>
             <w:r>
               <w:rPr>
                 <w:noProof/>
@@ -786,7 +786,7 @@
                 <w:noProof/>
                 <w:webHidden/>
               </w:rPr>
-              <w:instrText xml:space="preserve"> PAGEREF _Toc530813405 \h </w:instrText>
+              <w:instrText xml:space="preserve"> PAGEREF _Toc530924572 \h </w:instrText>
             </w:r>
             <w:r>
               <w:rPr>
@@ -828,7 +828,7 @@
               <w:noProof/>
             </w:rPr>
           </w:pPr>
-          <w:hyperlink w:anchor="_Toc530813406" w:history="1">
+          <w:hyperlink w:anchor="_Toc530924573" w:history="1">
             <w:r>
               <w:rPr>
                 <w:rStyle w:val="Hyperlink"/>
@@ -855,7 +855,7 @@
                 <w:noProof/>
                 <w:webHidden/>
               </w:rPr>
-              <w:instrText xml:space="preserve"> PAGEREF _Toc530813406 \h </w:instrText>
+              <w:instrText xml:space="preserve"> PAGEREF _Toc530924573 \h </w:instrText>
             </w:r>
             <w:r>
               <w:rPr>
@@ -897,7 +897,7 @@
               <w:noProof/>
             </w:rPr>
           </w:pPr>
-          <w:hyperlink w:anchor="_Toc530813407" w:history="1">
+          <w:hyperlink w:anchor="_Toc530924574" w:history="1">
             <w:r>
               <w:rPr>
                 <w:rStyle w:val="Hyperlink"/>
@@ -924,7 +924,7 @@
                 <w:noProof/>
                 <w:webHidden/>
               </w:rPr>
-              <w:instrText xml:space="preserve"> PAGEREF _Toc530813407 \h </w:instrText>
+              <w:instrText xml:space="preserve"> PAGEREF _Toc530924574 \h </w:instrText>
             </w:r>
             <w:r>
               <w:rPr>
@@ -966,7 +966,7 @@
               <w:noProof/>
             </w:rPr>
           </w:pPr>
-          <w:hyperlink w:anchor="_Toc530813408" w:history="1">
+          <w:hyperlink w:anchor="_Toc530924575" w:history="1">
             <w:r>
               <w:rPr>
                 <w:rStyle w:val="Hyperlink"/>
@@ -993,7 +993,7 @@
                 <w:noProof/>
                 <w:webHidden/>
               </w:rPr>
-              <w:instrText xml:space="preserve"> PAGEREF _Toc530813408 \h </w:instrText>
+              <w:instrText xml:space="preserve"> PAGEREF _Toc530924575 \h </w:instrText>
             </w:r>
             <w:r>
               <w:rPr>
@@ -1035,7 +1035,7 @@
               <w:noProof/>
             </w:rPr>
           </w:pPr>
-          <w:hyperlink w:anchor="_Toc530813409" w:history="1">
+          <w:hyperlink w:anchor="_Toc530924576" w:history="1">
             <w:r>
               <w:rPr>
                 <w:rStyle w:val="Hyperlink"/>
@@ -1062,7 +1062,7 @@
                 <w:noProof/>
                 <w:webHidden/>
               </w:rPr>
-              <w:instrText xml:space="preserve"> PAGEREF _Toc530813409 \h </w:instrText>
+              <w:instrText xml:space="preserve"> PAGEREF _Toc530924576 \h </w:instrText>
             </w:r>
             <w:r>
               <w:rPr>
@@ -1104,7 +1104,7 @@
               <w:noProof/>
             </w:rPr>
           </w:pPr>
-          <w:hyperlink w:anchor="_Toc530813410" w:history="1">
+          <w:hyperlink w:anchor="_Toc530924577" w:history="1">
             <w:r>
               <w:rPr>
                 <w:rStyle w:val="Hyperlink"/>
@@ -1131,7 +1131,76 @@
                 <w:noProof/>
                 <w:webHidden/>
               </w:rPr>
-              <w:instrText xml:space="preserve"> PAGEREF _Toc530813410 \h </w:instrText>
+              <w:instrText xml:space="preserve"> PAGEREF _Toc530924577 \h </w:instrText>
+            </w:r>
+            <w:r>
+              <w:rPr>
+                <w:noProof/>
+                <w:webHidden/>
+              </w:rPr>
+            </w:r>
+            <w:r>
+              <w:rPr>
+                <w:noProof/>
+                <w:webHidden/>
+              </w:rPr>
+              <w:fldChar w:fldCharType="separate"/>
+            </w:r>
+            <w:r>
+              <w:rPr>
+                <w:noProof/>
+                <w:webHidden/>
+              </w:rPr>
+              <w:t>2</w:t>
+            </w:r>
+            <w:r>
+              <w:rPr>
+                <w:noProof/>
+                <w:webHidden/>
+              </w:rPr>
+              <w:fldChar w:fldCharType="end"/>
+            </w:r>
+          </w:hyperlink>
+        </w:p>
+        <w:p>
+          <w:pPr>
+            <w:pStyle w:val="TOC1"/>
+            <w:tabs>
+              <w:tab w:val="right" w:leader="dot" w:pos="9350"/>
+            </w:tabs>
+            <w:rPr>
+              <w:rFonts w:eastAsiaTheme="minorEastAsia"/>
+              <w:noProof/>
+            </w:rPr>
+          </w:pPr>
+          <w:hyperlink w:anchor="_Toc530924578" w:history="1">
+            <w:r>
+              <w:rPr>
+                <w:rStyle w:val="Hyperlink"/>
+                <w:noProof/>
+              </w:rPr>
+              <w:t>References ( if we have any)</w:t>
+            </w:r>
+            <w:r>
+              <w:rPr>
+                <w:noProof/>
+                <w:webHidden/>
+              </w:rPr>
+              <w:tab/>
+            </w:r>
+            <w:r>
+              <w:rPr>
+                <w:noProof/>
+                <w:webHidden/>
+              </w:rPr>
+              <w:fldChar w:fldCharType="begin"/>
+            </w:r>
+            <w:r>
+              <w:rPr>
+                <w:noProof/>
+                <w:webHidden/>
+              </w:rPr>
+              <w:instrText xml:space="preserve"> PAGEREF _Toc530924578 \h </w:instrText>
             </w:r>
             <w:r>
               <w:rPr>
@@ -1183,7 +1252,7 @@
       <w:pPr>
         <w:pStyle w:val="Heading1"/>
       </w:pPr>
-      <w:bookmarkStart w:id="1" w:name="_Toc530813395"/>
+      <w:bookmarkStart w:id="1" w:name="_Toc530924562"/>
       <w:r>
         <w:t>Introduction</w:t>
       </w:r>
@@ -1196,7 +1265,7 @@
       <w:pPr>
         <w:pStyle w:val="Heading1"/>
       </w:pPr>
-      <w:bookmarkStart w:id="2" w:name="_Toc530813396"/>
+      <w:bookmarkStart w:id="2" w:name="_Toc530924563"/>
       <w:r>
         <w:t>Algorithm 1 – Brute force</w:t>
       </w:r>
@@ -1209,7 +1278,7 @@
       <w:r>
         <w:tab/>
       </w:r>
-      <w:bookmarkStart w:id="3" w:name="_Toc530813397"/>
+      <w:bookmarkStart w:id="3" w:name="_Toc530924564"/>
       <w:r>
         <w:t>Brief explanation</w:t>
       </w:r>
@@ -1222,7 +1291,7 @@
       <w:r>
         <w:tab/>
       </w:r>
-      <w:bookmarkStart w:id="4" w:name="_Toc530813398"/>
+      <w:bookmarkStart w:id="4" w:name="_Toc530924565"/>
       <w:r>
         <w:t xml:space="preserve">Algorithm in </w:t>
       </w:r>
@@ -1240,7 +1309,7 @@
       <w:pPr>
         <w:pStyle w:val="Heading1"/>
       </w:pPr>
-      <w:bookmarkStart w:id="5" w:name="_Toc530813399"/>
+      <w:bookmarkStart w:id="5" w:name="_Toc530924566"/>
       <w:r>
         <w:t>Algorithm 2 – Dynamic Button up</w:t>
       </w:r>
@@ -1250,10 +1319,12 @@
       <w:pPr>
         <w:pStyle w:val="Heading2"/>
       </w:pPr>
-      <w:r>
-        <w:tab/>
-      </w:r>
-      <w:bookmarkStart w:id="6" w:name="_Toc530813400"/>
+    </w:p>
+    <w:p>
+      <w:pPr>
+        <w:pStyle w:val="Heading2"/>
+      </w:pPr>
+      <w:bookmarkStart w:id="6" w:name="_Toc530924567"/>
       <w:r>
         <w:t>Brief explanation</w:t>
       </w:r>
@@ -1263,28 +1334,34 @@
       <w:pPr>
         <w:pStyle w:val="Heading2"/>
       </w:pPr>
-      <w:r>
-        <w:tab/>
-      </w:r>
-      <w:bookmarkStart w:id="7" w:name="_Toc530813401"/>
+    </w:p>
+    <w:p>
+      <w:pPr>
+        <w:pStyle w:val="Heading2"/>
+      </w:pPr>
+    </w:p>
+    <w:p>
+      <w:pPr>
+        <w:pStyle w:val="Heading2"/>
+      </w:pPr>
+      <w:bookmarkStart w:id="7" w:name="_Toc530924568"/>
       <w:r>
         <w:t xml:space="preserve">Algorithm in </w:t>
       </w:r>
-      <w:proofErr w:type="spellStart"/>
-      <w:r>
-        <w:t>psudo</w:t>
-      </w:r>
-      <w:proofErr w:type="spellEnd"/>
+      <w:r>
+        <w:t>pseudo</w:t>
+      </w:r>
       <w:r>
         <w:t xml:space="preserve"> code</w:t>
       </w:r>
       <w:bookmarkEnd w:id="7"/>
     </w:p>
+    <w:p/>
     <w:p>
       <w:pPr>
         <w:pStyle w:val="Heading1"/>
       </w:pPr>
-      <w:bookmarkStart w:id="8" w:name="_Toc530813402"/>
+      <w:bookmarkStart w:id="8" w:name="_Toc530924569"/>
       <w:r>
         <w:t>Algorithm 3 – Top down</w:t>
       </w:r>
@@ -1297,7 +1374,7 @@
       <w:r>
         <w:tab/>
       </w:r>
-      <w:bookmarkStart w:id="9" w:name="_Toc530813403"/>
+      <w:bookmarkStart w:id="9" w:name="_Toc530924570"/>
       <w:r>
         <w:t>Brief explanation</w:t>
       </w:r>
@@ -1310,7 +1387,7 @@
       <w:r>
         <w:tab/>
       </w:r>
-      <w:bookmarkStart w:id="10" w:name="_Toc530813404"/>
+      <w:bookmarkStart w:id="10" w:name="_Toc530924571"/>
       <w:r>
         <w:t xml:space="preserve">Algorithm in </w:t>
       </w:r>
@@ -1329,7 +1406,7 @@
       <w:pPr>
         <w:pStyle w:val="Heading1"/>
       </w:pPr>
-      <w:bookmarkStart w:id="11" w:name="_Toc530813405"/>
+      <w:bookmarkStart w:id="11" w:name="_Toc530924572"/>
       <w:r>
         <w:t>Test case explanation</w:t>
       </w:r>
@@ -1342,7 +1419,7 @@
       <w:r>
         <w:tab/>
       </w:r>
-      <w:bookmarkStart w:id="12" w:name="_Toc530813406"/>
+      <w:bookmarkStart w:id="12" w:name="_Toc530924573"/>
       <w:r>
         <w:t>How generate the sample test cases</w:t>
       </w:r>
@@ -1355,7 +1432,7 @@
       <w:r>
         <w:tab/>
       </w:r>
-      <w:bookmarkStart w:id="13" w:name="_Toc530813407"/>
+      <w:bookmarkStart w:id="13" w:name="_Toc530924574"/>
       <w:r>
         <w:t>Testing environment</w:t>
       </w:r>
@@ -1368,7 +1445,7 @@
       <w:r>
         <w:tab/>
       </w:r>
-      <w:bookmarkStart w:id="14" w:name="_Toc530813408"/>
+      <w:bookmarkStart w:id="14" w:name="_Toc530924575"/>
       <w:r>
         <w:t>How isolated we ran the test cases in</w:t>
       </w:r>
@@ -1379,7 +1456,7 @@
       <w:pPr>
         <w:pStyle w:val="Heading1"/>
       </w:pPr>
-      <w:bookmarkStart w:id="15" w:name="_Toc530813409"/>
+      <w:bookmarkStart w:id="15" w:name="_Toc530924576"/>
       <w:r>
         <w:t>Result of execution</w:t>
       </w:r>
@@ -1392,7 +1469,7 @@
       <w:r>
         <w:tab/>
       </w:r>
-      <w:bookmarkStart w:id="16" w:name="_Toc530813410"/>
+      <w:bookmarkStart w:id="16" w:name="_Toc530924577"/>
       <w:r>
         <w:t>Comparing the result in graph possibly by time (running time comparison)</w:t>
       </w:r>
@@ -1402,6 +1479,7 @@
       <w:pPr>
         <w:pStyle w:val="Heading1"/>
       </w:pPr>
+      <w:bookmarkStart w:id="17" w:name="_Toc530924578"/>
       <w:r>
         <w:t xml:space="preserve">References </w:t>
       </w:r>
@@ -1413,6 +1491,33 @@
       <w:r>
         <w:t xml:space="preserve"> we have any)</w:t>
       </w:r>
+      <w:bookmarkEnd w:id="17"/>
+    </w:p>
+    <w:p/>
+    <w:p>
+      <w:r>
+        <w:t>Details dynamic programming lectures</w:t>
+      </w:r>
+    </w:p>
+    <w:p>
+      <w:hyperlink r:id="rId5" w:history="1">
+        <w:r>
+          <w:rPr>
+            <w:rStyle w:val="Hyperlink"/>
+          </w:rPr>
+          <w:t>http://www.es.ele.tue.nl/education/5MC10/Solutions/knapsack.pdf</w:t>
+        </w:r>
+      </w:hyperlink>
+    </w:p>
+    <w:p>
+      <w:hyperlink r:id="rId6" w:history="1">
+        <w:r>
+          <w:rPr>
+            <w:rStyle w:val="Hyperlink"/>
+          </w:rPr>
+          <w:t>http://cse.unl.edu/~goddard/Courses/CSCE310J/Lectures/Lecture8-DynamicProgramming.pdf</w:t>
+        </w:r>
+      </w:hyperlink>
     </w:p>
     <w:p/>
     <w:sectPr>
@@ -1967,6 +2072,18 @@
       <w:u w:val="single"/>
     </w:rPr>
   </w:style>
+  <w:style w:type="character" w:styleId="UnresolvedMention">
+    <w:name w:val="Unresolved Mention"/>
+    <w:basedOn w:val="DefaultParagraphFont"/>
+    <w:uiPriority w:val="99"/>
+    <w:semiHidden/>
+    <w:unhideWhenUsed/>
+    <w:rsid w:val="006C7EBE"/>
+    <w:rPr>
+      <w:color w:val="605E5C"/>
+      <w:shd w:val="clear" w:color="auto" w:fill="E1DFDD"/>
+    </w:rPr>
+  </w:style>
 </w:styles>
 </file>
 
@@ -2270,7 +2387,7 @@
 </file>
 
 <file path=customXml/itemProps1.xml><?xml version="1.0" encoding="utf-8"?>
-<ds:datastoreItem xmlns:ds="http://schemas.openxmlformats.org/officeDocument/2006/customXml" ds:itemID="{3F940ADE-A3E7-40F3-A8BB-3102EE3795F0}">
+<ds:datastoreItem xmlns:ds="http://schemas.openxmlformats.org/officeDocument/2006/customXml" ds:itemID="{E41EAA54-DA23-49E6-84EA-1B9F405DADA4}">
   <ds:schemaRefs>
     <ds:schemaRef ds:uri="http://schemas.openxmlformats.org/officeDocument/2006/bibliography"/>
   </ds:schemaRefs>

</xml_diff>

<commit_message>
Final Cleanup and Executing the code with Reports
</commit_message>
<xml_diff>
--- a/Write up Plan Report.docx
+++ b/Write up Plan Report.docx
@@ -2,6 +2,22 @@
 <file path=word/document.xml><?xml version="1.0" encoding="utf-8"?>
 <w:document xmlns:wpc="http://schemas.microsoft.com/office/word/2010/wordprocessingCanvas" xmlns:cx="http://schemas.microsoft.com/office/drawing/2014/chartex" xmlns:cx1="http://schemas.microsoft.com/office/drawing/2015/9/8/chartex" xmlns:cx2="http://schemas.microsoft.com/office/drawing/2015/10/21/chartex" xmlns:cx3="http://schemas.microsoft.com/office/drawing/2016/5/9/chartex" xmlns:cx4="http://schemas.microsoft.com/office/drawing/2016/5/10/chartex" xmlns:cx5="http://schemas.microsoft.com/office/drawing/2016/5/11/chartex" xmlns:cx6="http://schemas.microsoft.com/office/drawing/2016/5/12/chartex" xmlns:cx7="http://schemas.microsoft.com/office/drawing/2016/5/13/chartex" xmlns:cx8="http://schemas.microsoft.com/office/drawing/2016/5/14/chartex" xmlns:mc="http://schemas.openxmlformats.org/markup-compatibility/2006" xmlns:aink="http://schemas.microsoft.com/office/drawing/2016/ink" xmlns:am3d="http://schemas.microsoft.com/office/drawing/2017/model3d" xmlns:o="urn:schemas-microsoft-com:office:office" xmlns:r="http://schemas.openxmlformats.org/officeDocument/2006/relationships" xmlns:m="http://schemas.openxmlformats.org/officeDocument/2006/math" xmlns:v="urn:schemas-microsoft-com:vml" xmlns:wp14="http://schemas.microsoft.com/office/word/2010/wordprocessingDrawing" xmlns:wp="http://schemas.openxmlformats.org/drawingml/2006/wordprocessingDrawing" xmlns:w10="urn:schemas-microsoft-com:office:word" xmlns:w="http://schemas.openxmlformats.org/wordprocessingml/2006/main" xmlns:w14="http://schemas.microsoft.com/office/word/2010/wordml" xmlns:w15="http://schemas.microsoft.com/office/word/2012/wordml" xmlns:w16cid="http://schemas.microsoft.com/office/word/2016/wordml/cid" xmlns:w16se="http://schemas.microsoft.com/office/word/2015/wordml/symex" xmlns:wpg="http://schemas.microsoft.com/office/word/2010/wordprocessingGroup" xmlns:wpi="http://schemas.microsoft.com/office/word/2010/wordprocessingInk" xmlns:wne="http://schemas.microsoft.com/office/word/2006/wordml" xmlns:wps="http://schemas.microsoft.com/office/word/2010/wordprocessingShape" mc:Ignorable="w14 w15 w16se w16cid wp14">
   <w:body>
+    <w:p>
+      <w:pPr>
+        <w:pStyle w:val="TOCHeading"/>
+        <w:rPr>
+          <w:rFonts w:asciiTheme="minorHAnsi" w:eastAsiaTheme="minorHAnsi" w:hAnsiTheme="minorHAnsi" w:cstheme="minorBidi"/>
+          <w:color w:val="auto"/>
+          <w:sz w:val="22"/>
+          <w:szCs w:val="22"/>
+        </w:rPr>
+      </w:pPr>
+    </w:p>
+    <w:p>
+      <w:r>
+        <w:br w:type="page"/>
+      </w:r>
+    </w:p>
     <w:sdt>
       <w:sdtPr>
         <w:rPr>
@@ -31,8 +47,6 @@
           <w:r>
             <w:t>Contents</w:t>
           </w:r>
-          <w:bookmarkStart w:id="0" w:name="_GoBack"/>
-          <w:bookmarkEnd w:id="0"/>
         </w:p>
         <w:p>
           <w:pPr>
@@ -1252,11 +1266,11 @@
       <w:pPr>
         <w:pStyle w:val="Heading1"/>
       </w:pPr>
-      <w:bookmarkStart w:id="1" w:name="_Toc530924562"/>
+      <w:bookmarkStart w:id="0" w:name="_Toc530924562"/>
       <w:r>
         <w:t>Introduction</w:t>
       </w:r>
-      <w:bookmarkEnd w:id="1"/>
+      <w:bookmarkEnd w:id="0"/>
       <w:r>
         <w:t xml:space="preserve"> </w:t>
       </w:r>
@@ -1265,11 +1279,11 @@
       <w:pPr>
         <w:pStyle w:val="Heading1"/>
       </w:pPr>
-      <w:bookmarkStart w:id="2" w:name="_Toc530924563"/>
+      <w:bookmarkStart w:id="1" w:name="_Toc530924563"/>
       <w:r>
         <w:t>Algorithm 1 – Brute force</w:t>
       </w:r>
-      <w:bookmarkEnd w:id="2"/>
+      <w:bookmarkEnd w:id="1"/>
     </w:p>
     <w:p>
       <w:pPr>
@@ -1278,20 +1292,22 @@
       <w:r>
         <w:tab/>
       </w:r>
-      <w:bookmarkStart w:id="3" w:name="_Toc530924564"/>
+      <w:bookmarkStart w:id="2" w:name="_Toc530924564"/>
       <w:r>
         <w:t>Brief explanation</w:t>
       </w:r>
-      <w:bookmarkEnd w:id="3"/>
+      <w:bookmarkEnd w:id="2"/>
     </w:p>
     <w:p>
       <w:pPr>
         <w:pStyle w:val="Heading2"/>
       </w:pPr>
-      <w:r>
-        <w:tab/>
-      </w:r>
-      <w:bookmarkStart w:id="4" w:name="_Toc530924565"/>
+      <w:bookmarkStart w:id="3" w:name="_Toc530924565"/>
+    </w:p>
+    <w:p>
+      <w:pPr>
+        <w:pStyle w:val="Heading2"/>
+      </w:pPr>
       <w:r>
         <w:t xml:space="preserve">Algorithm in </w:t>
       </w:r>
@@ -1303,6 +1319,13 @@
       <w:r>
         <w:t xml:space="preserve"> code</w:t>
       </w:r>
+      <w:bookmarkEnd w:id="3"/>
+    </w:p>
+    <w:p>
+      <w:pPr>
+        <w:pStyle w:val="NoSpacing"/>
+      </w:pPr>
+      <w:bookmarkStart w:id="4" w:name="_GoBack"/>
       <w:bookmarkEnd w:id="4"/>
     </w:p>
     <w:p>
@@ -1311,6 +1334,7 @@
       </w:pPr>
       <w:bookmarkStart w:id="5" w:name="_Toc530924566"/>
       <w:r>
+        <w:lastRenderedPageBreak/>
         <w:t>Algorithm 2 – Dynamic Button up</w:t>
       </w:r>
       <w:bookmarkEnd w:id="5"/>
@@ -2084,6 +2108,15 @@
       <w:shd w:val="clear" w:color="auto" w:fill="E1DFDD"/>
     </w:rPr>
   </w:style>
+  <w:style w:type="paragraph" w:styleId="NoSpacing">
+    <w:name w:val="No Spacing"/>
+    <w:uiPriority w:val="1"/>
+    <w:qFormat/>
+    <w:rsid w:val="00422E3E"/>
+    <w:pPr>
+      <w:spacing w:after="0" w:line="240" w:lineRule="auto"/>
+    </w:pPr>
+  </w:style>
 </w:styles>
 </file>
 
@@ -2387,7 +2420,7 @@
 </file>
 
 <file path=customXml/itemProps1.xml><?xml version="1.0" encoding="utf-8"?>
-<ds:datastoreItem xmlns:ds="http://schemas.openxmlformats.org/officeDocument/2006/customXml" ds:itemID="{E41EAA54-DA23-49E6-84EA-1B9F405DADA4}">
+<ds:datastoreItem xmlns:ds="http://schemas.openxmlformats.org/officeDocument/2006/customXml" ds:itemID="{E8C0A7DD-6554-4EFB-AD31-A2AEF2059760}">
   <ds:schemaRefs>
     <ds:schemaRef ds:uri="http://schemas.openxmlformats.org/officeDocument/2006/bibliography"/>
   </ds:schemaRefs>

</xml_diff>